<commit_message>
He añadido las prácticas de PDS e
</commit_message>
<xml_diff>
--- a/CUARTO/IntegracionRedes/Actividad2/Actividad2_JaimeAranaCardelus.docx
+++ b/CUARTO/IntegracionRedes/Actividad2/Actividad2_JaimeAranaCardelus.docx
@@ -456,6 +456,9 @@
         <w:jc w:val="center"/>
       </w:pPr>
       <w:r>
+        <w:rPr>
+          <w:noProof/>
+        </w:rPr>
         <w:drawing>
           <wp:inline distT="0" distB="0" distL="0" distR="0" wp14:anchorId="6E815178" wp14:editId="7D0AAA20">
             <wp:extent cx="5336386" cy="1413164"/>
@@ -499,13 +502,7 @@
         <w:pStyle w:val="Ttulo3"/>
       </w:pPr>
       <w:r>
-        <w:t xml:space="preserve">Apartado </w:t>
-      </w:r>
-      <w:r>
-        <w:t>b</w:t>
-      </w:r>
-      <w:r>
-        <w:t>)</w:t>
+        <w:t>Apartado b)</w:t>
       </w:r>
     </w:p>
     <w:p>
@@ -711,6 +708,7 @@
       <w:r>
         <w:rPr>
           <w:rFonts w:cstheme="minorHAnsi"/>
+          <w:noProof/>
           <w:sz w:val="24"/>
           <w:szCs w:val="24"/>
         </w:rPr>
@@ -753,6 +751,7 @@
       <w:r>
         <w:rPr>
           <w:rFonts w:cstheme="minorHAnsi"/>
+          <w:noProof/>
           <w:sz w:val="24"/>
           <w:szCs w:val="24"/>
         </w:rPr>
@@ -805,6 +804,7 @@
       <w:r>
         <w:rPr>
           <w:rFonts w:cstheme="minorHAnsi"/>
+          <w:noProof/>
           <w:sz w:val="24"/>
           <w:szCs w:val="24"/>
         </w:rPr>
@@ -847,6 +847,7 @@
       <w:r>
         <w:rPr>
           <w:rFonts w:cstheme="minorHAnsi"/>
+          <w:noProof/>
           <w:sz w:val="24"/>
           <w:szCs w:val="24"/>
         </w:rPr>
@@ -897,13 +898,7 @@
         <w:pStyle w:val="Ttulo3"/>
       </w:pPr>
       <w:r>
-        <w:t xml:space="preserve">Apartado </w:t>
-      </w:r>
-      <w:r>
-        <w:t>c</w:t>
-      </w:r>
-      <w:r>
-        <w:t>)</w:t>
+        <w:t>Apartado c)</w:t>
       </w:r>
     </w:p>
     <w:p>
@@ -1166,6 +1161,7 @@
       <w:r>
         <w:rPr>
           <w:rFonts w:cstheme="minorHAnsi"/>
+          <w:noProof/>
           <w:sz w:val="24"/>
           <w:szCs w:val="24"/>
         </w:rPr>
@@ -1272,6 +1268,7 @@
       <w:r>
         <w:rPr>
           <w:rFonts w:cstheme="minorHAnsi"/>
+          <w:noProof/>
           <w:sz w:val="24"/>
           <w:szCs w:val="24"/>
         </w:rPr>
@@ -1317,13 +1314,7 @@
         <w:pStyle w:val="Ttulo3"/>
       </w:pPr>
       <w:r>
-        <w:t xml:space="preserve">Apartado </w:t>
-      </w:r>
-      <w:r>
-        <w:t>d</w:t>
-      </w:r>
-      <w:r>
-        <w:t>)</w:t>
+        <w:t>Apartado d)</w:t>
       </w:r>
     </w:p>
     <w:p>
@@ -1670,6 +1661,7 @@
       </w:pPr>
       <w:r>
         <w:rPr>
+          <w:noProof/>
           <w:sz w:val="24"/>
           <w:szCs w:val="24"/>
         </w:rPr>
@@ -1724,7 +1716,23 @@
           <w:sz w:val="24"/>
           <w:szCs w:val="24"/>
         </w:rPr>
-        <w:t xml:space="preserve">El parámetro para detectas las sesiones </w:t>
+        <w:t>El parámetro para detecta</w:t>
+      </w:r>
+      <w:r>
+        <w:rPr>
+          <w:rFonts w:cstheme="minorHAnsi"/>
+          <w:sz w:val="24"/>
+          <w:szCs w:val="24"/>
+        </w:rPr>
+        <w:t>r</w:t>
+      </w:r>
+      <w:r>
+        <w:rPr>
+          <w:rFonts w:cstheme="minorHAnsi"/>
+          <w:sz w:val="24"/>
+          <w:szCs w:val="24"/>
+        </w:rPr>
+        <w:t xml:space="preserve"> las sesiones </w:t>
       </w:r>
       <w:r>
         <w:rPr>
@@ -1852,202 +1860,214 @@
     </w:p>
     <w:p>
       <w:pPr>
-        <w:pStyle w:val="Ttulo3"/>
-      </w:pPr>
-      <w:r>
-        <w:t xml:space="preserve">Apartado </w:t>
-      </w:r>
-      <w:r>
-        <w:t>e</w:t>
-      </w:r>
-      <w:r>
-        <w:t>)</w:t>
-      </w:r>
+        <w:rPr>
+          <w:rFonts w:cstheme="minorHAnsi"/>
+          <w:sz w:val="24"/>
+          <w:szCs w:val="24"/>
+        </w:rPr>
+      </w:pPr>
     </w:p>
     <w:p>
       <w:pPr>
         <w:rPr>
-          <w:sz w:val="24"/>
-          <w:szCs w:val="24"/>
-          <w:u w:val="single"/>
-        </w:rPr>
-      </w:pPr>
-      <w:proofErr w:type="spellStart"/>
-      <w:r>
-        <w:rPr>
-          <w:sz w:val="24"/>
-          <w:szCs w:val="24"/>
-          <w:u w:val="single"/>
-        </w:rPr>
-        <w:t>What</w:t>
-      </w:r>
-      <w:proofErr w:type="spellEnd"/>
-      <w:r>
-        <w:rPr>
-          <w:sz w:val="24"/>
-          <w:szCs w:val="24"/>
-          <w:u w:val="single"/>
-        </w:rPr>
-        <w:t xml:space="preserve"> </w:t>
-      </w:r>
-      <w:proofErr w:type="spellStart"/>
-      <w:r>
-        <w:rPr>
-          <w:sz w:val="24"/>
-          <w:szCs w:val="24"/>
-          <w:u w:val="single"/>
-        </w:rPr>
-        <w:t>types</w:t>
-      </w:r>
-      <w:proofErr w:type="spellEnd"/>
-      <w:r>
-        <w:rPr>
-          <w:sz w:val="24"/>
-          <w:szCs w:val="24"/>
-          <w:u w:val="single"/>
-        </w:rPr>
-        <w:t xml:space="preserve"> </w:t>
-      </w:r>
-      <w:proofErr w:type="spellStart"/>
-      <w:r>
-        <w:rPr>
-          <w:sz w:val="24"/>
-          <w:szCs w:val="24"/>
-          <w:u w:val="single"/>
-        </w:rPr>
-        <w:t>of</w:t>
-      </w:r>
-      <w:proofErr w:type="spellEnd"/>
-      <w:r>
-        <w:rPr>
-          <w:sz w:val="24"/>
-          <w:szCs w:val="24"/>
-          <w:u w:val="single"/>
-        </w:rPr>
-        <w:t xml:space="preserve"> RTCP </w:t>
-      </w:r>
-      <w:proofErr w:type="spellStart"/>
-      <w:r>
-        <w:rPr>
-          <w:sz w:val="24"/>
-          <w:szCs w:val="24"/>
-          <w:u w:val="single"/>
-        </w:rPr>
-        <w:t>messages</w:t>
-      </w:r>
-      <w:proofErr w:type="spellEnd"/>
-      <w:r>
-        <w:rPr>
-          <w:sz w:val="24"/>
-          <w:szCs w:val="24"/>
-          <w:u w:val="single"/>
-        </w:rPr>
-        <w:t xml:space="preserve"> are </w:t>
-      </w:r>
-      <w:proofErr w:type="spellStart"/>
-      <w:r>
-        <w:rPr>
-          <w:sz w:val="24"/>
-          <w:szCs w:val="24"/>
-          <w:u w:val="single"/>
-        </w:rPr>
-        <w:t>exchanged</w:t>
-      </w:r>
-      <w:proofErr w:type="spellEnd"/>
-      <w:r>
-        <w:rPr>
-          <w:sz w:val="24"/>
-          <w:szCs w:val="24"/>
-          <w:u w:val="single"/>
-        </w:rPr>
-        <w:t xml:space="preserve">? </w:t>
-      </w:r>
-      <w:proofErr w:type="spellStart"/>
-      <w:r>
-        <w:rPr>
-          <w:sz w:val="24"/>
-          <w:szCs w:val="24"/>
-          <w:u w:val="single"/>
-        </w:rPr>
-        <w:t>How</w:t>
-      </w:r>
-      <w:proofErr w:type="spellEnd"/>
-      <w:r>
-        <w:rPr>
-          <w:sz w:val="24"/>
-          <w:szCs w:val="24"/>
-          <w:u w:val="single"/>
-        </w:rPr>
-        <w:t xml:space="preserve"> </w:t>
-      </w:r>
-      <w:proofErr w:type="spellStart"/>
-      <w:r>
-        <w:rPr>
-          <w:sz w:val="24"/>
-          <w:szCs w:val="24"/>
-          <w:u w:val="single"/>
-        </w:rPr>
-        <w:t>often</w:t>
-      </w:r>
-      <w:proofErr w:type="spellEnd"/>
-      <w:r>
-        <w:rPr>
-          <w:sz w:val="24"/>
-          <w:szCs w:val="24"/>
-          <w:u w:val="single"/>
-        </w:rPr>
-        <w:t xml:space="preserve"> are RTCP </w:t>
-      </w:r>
-      <w:proofErr w:type="spellStart"/>
-      <w:r>
-        <w:rPr>
-          <w:sz w:val="24"/>
-          <w:szCs w:val="24"/>
-          <w:u w:val="single"/>
-        </w:rPr>
-        <w:t>messages</w:t>
-      </w:r>
-      <w:proofErr w:type="spellEnd"/>
-      <w:r>
-        <w:rPr>
-          <w:sz w:val="24"/>
-          <w:szCs w:val="24"/>
-          <w:u w:val="single"/>
-        </w:rPr>
-        <w:t xml:space="preserve"> </w:t>
-      </w:r>
-      <w:proofErr w:type="spellStart"/>
-      <w:r>
-        <w:rPr>
-          <w:sz w:val="24"/>
-          <w:szCs w:val="24"/>
-          <w:u w:val="single"/>
-        </w:rPr>
-        <w:t>sent</w:t>
-      </w:r>
-      <w:proofErr w:type="spellEnd"/>
-      <w:r>
-        <w:rPr>
-          <w:sz w:val="24"/>
-          <w:szCs w:val="24"/>
-          <w:u w:val="single"/>
-        </w:rPr>
-        <w:t>?</w:t>
-      </w:r>
+          <w:rFonts w:cstheme="minorHAnsi"/>
+          <w:sz w:val="24"/>
+          <w:szCs w:val="24"/>
+        </w:rPr>
+      </w:pPr>
     </w:p>
     <w:p>
       <w:pPr>
-        <w:rPr>
-          <w:sz w:val="24"/>
-          <w:szCs w:val="24"/>
-        </w:rPr>
-      </w:pPr>
-      <w:r>
-        <w:rPr>
-          <w:sz w:val="24"/>
-          <w:szCs w:val="24"/>
-        </w:rPr>
+        <w:pStyle w:val="Ttulo3"/>
+      </w:pPr>
+      <w:r>
         <w:lastRenderedPageBreak/>
+        <w:t>Apartado e)</w:t>
+      </w:r>
+    </w:p>
+    <w:p>
+      <w:pPr>
+        <w:rPr>
+          <w:sz w:val="24"/>
+          <w:szCs w:val="24"/>
+          <w:u w:val="single"/>
+        </w:rPr>
+      </w:pPr>
+      <w:proofErr w:type="spellStart"/>
+      <w:r>
+        <w:rPr>
+          <w:sz w:val="24"/>
+          <w:szCs w:val="24"/>
+          <w:u w:val="single"/>
+        </w:rPr>
+        <w:t>What</w:t>
+      </w:r>
+      <w:proofErr w:type="spellEnd"/>
+      <w:r>
+        <w:rPr>
+          <w:sz w:val="24"/>
+          <w:szCs w:val="24"/>
+          <w:u w:val="single"/>
+        </w:rPr>
+        <w:t xml:space="preserve"> </w:t>
+      </w:r>
+      <w:proofErr w:type="spellStart"/>
+      <w:r>
+        <w:rPr>
+          <w:sz w:val="24"/>
+          <w:szCs w:val="24"/>
+          <w:u w:val="single"/>
+        </w:rPr>
+        <w:t>types</w:t>
+      </w:r>
+      <w:proofErr w:type="spellEnd"/>
+      <w:r>
+        <w:rPr>
+          <w:sz w:val="24"/>
+          <w:szCs w:val="24"/>
+          <w:u w:val="single"/>
+        </w:rPr>
+        <w:t xml:space="preserve"> </w:t>
+      </w:r>
+      <w:proofErr w:type="spellStart"/>
+      <w:r>
+        <w:rPr>
+          <w:sz w:val="24"/>
+          <w:szCs w:val="24"/>
+          <w:u w:val="single"/>
+        </w:rPr>
+        <w:t>of</w:t>
+      </w:r>
+      <w:proofErr w:type="spellEnd"/>
+      <w:r>
+        <w:rPr>
+          <w:sz w:val="24"/>
+          <w:szCs w:val="24"/>
+          <w:u w:val="single"/>
+        </w:rPr>
+        <w:t xml:space="preserve"> RTCP </w:t>
+      </w:r>
+      <w:proofErr w:type="spellStart"/>
+      <w:r>
+        <w:rPr>
+          <w:sz w:val="24"/>
+          <w:szCs w:val="24"/>
+          <w:u w:val="single"/>
+        </w:rPr>
+        <w:t>messages</w:t>
+      </w:r>
+      <w:proofErr w:type="spellEnd"/>
+      <w:r>
+        <w:rPr>
+          <w:sz w:val="24"/>
+          <w:szCs w:val="24"/>
+          <w:u w:val="single"/>
+        </w:rPr>
+        <w:t xml:space="preserve"> are </w:t>
+      </w:r>
+      <w:proofErr w:type="spellStart"/>
+      <w:r>
+        <w:rPr>
+          <w:sz w:val="24"/>
+          <w:szCs w:val="24"/>
+          <w:u w:val="single"/>
+        </w:rPr>
+        <w:t>exchanged</w:t>
+      </w:r>
+      <w:proofErr w:type="spellEnd"/>
+      <w:r>
+        <w:rPr>
+          <w:sz w:val="24"/>
+          <w:szCs w:val="24"/>
+          <w:u w:val="single"/>
+        </w:rPr>
+        <w:t xml:space="preserve">? </w:t>
+      </w:r>
+      <w:proofErr w:type="spellStart"/>
+      <w:r>
+        <w:rPr>
+          <w:sz w:val="24"/>
+          <w:szCs w:val="24"/>
+          <w:u w:val="single"/>
+        </w:rPr>
+        <w:t>How</w:t>
+      </w:r>
+      <w:proofErr w:type="spellEnd"/>
+      <w:r>
+        <w:rPr>
+          <w:sz w:val="24"/>
+          <w:szCs w:val="24"/>
+          <w:u w:val="single"/>
+        </w:rPr>
+        <w:t xml:space="preserve"> </w:t>
+      </w:r>
+      <w:proofErr w:type="spellStart"/>
+      <w:r>
+        <w:rPr>
+          <w:sz w:val="24"/>
+          <w:szCs w:val="24"/>
+          <w:u w:val="single"/>
+        </w:rPr>
+        <w:t>often</w:t>
+      </w:r>
+      <w:proofErr w:type="spellEnd"/>
+      <w:r>
+        <w:rPr>
+          <w:sz w:val="24"/>
+          <w:szCs w:val="24"/>
+          <w:u w:val="single"/>
+        </w:rPr>
+        <w:t xml:space="preserve"> are RTCP </w:t>
+      </w:r>
+      <w:proofErr w:type="spellStart"/>
+      <w:r>
+        <w:rPr>
+          <w:sz w:val="24"/>
+          <w:szCs w:val="24"/>
+          <w:u w:val="single"/>
+        </w:rPr>
+        <w:t>messages</w:t>
+      </w:r>
+      <w:proofErr w:type="spellEnd"/>
+      <w:r>
+        <w:rPr>
+          <w:sz w:val="24"/>
+          <w:szCs w:val="24"/>
+          <w:u w:val="single"/>
+        </w:rPr>
+        <w:t xml:space="preserve"> </w:t>
+      </w:r>
+      <w:proofErr w:type="spellStart"/>
+      <w:r>
+        <w:rPr>
+          <w:sz w:val="24"/>
+          <w:szCs w:val="24"/>
+          <w:u w:val="single"/>
+        </w:rPr>
+        <w:t>sent</w:t>
+      </w:r>
+      <w:proofErr w:type="spellEnd"/>
+      <w:r>
+        <w:rPr>
+          <w:sz w:val="24"/>
+          <w:szCs w:val="24"/>
+          <w:u w:val="single"/>
+        </w:rPr>
+        <w:t>?</w:t>
+      </w:r>
+    </w:p>
+    <w:p>
+      <w:pPr>
+        <w:rPr>
+          <w:sz w:val="24"/>
+          <w:szCs w:val="24"/>
+        </w:rPr>
+      </w:pPr>
+      <w:r>
+        <w:rPr>
+          <w:sz w:val="24"/>
+          <w:szCs w:val="24"/>
+        </w:rPr>
         <w:t xml:space="preserve">Los mensajes se intercambian cada </w:t>
       </w:r>
       <w:r>
@@ -2442,6 +2462,7 @@
       <w:r>
         <w:rPr>
           <w:rFonts w:cstheme="minorHAnsi"/>
+          <w:noProof/>
           <w:sz w:val="24"/>
           <w:szCs w:val="24"/>
         </w:rPr>
@@ -2488,13 +2509,7 @@
         <w:pStyle w:val="Ttulo3"/>
       </w:pPr>
       <w:r>
-        <w:t xml:space="preserve">Apartado </w:t>
-      </w:r>
-      <w:r>
-        <w:t>f</w:t>
-      </w:r>
-      <w:r>
-        <w:t>)</w:t>
+        <w:t>Apartado f)</w:t>
       </w:r>
     </w:p>
     <w:p>
@@ -2797,17 +2812,59 @@
     </w:p>
     <w:p>
       <w:r>
-        <w:t>Creamos una tabla en Wireshark con los datos pedidos:</w:t>
+        <w:t>Creamos una tabla con los datos pedidos:</w:t>
+      </w:r>
+    </w:p>
+    <w:p>
+      <w:pPr>
+        <w:jc w:val="center"/>
+      </w:pPr>
+      <w:r>
+        <w:drawing>
+          <wp:inline distT="0" distB="0" distL="0" distR="0" wp14:anchorId="77E1A0A2" wp14:editId="275E84C6">
+            <wp:extent cx="3583535" cy="1335819"/>
+            <wp:effectExtent l="0" t="0" r="0" b="0"/>
+            <wp:docPr id="16" name="Imagen 16" descr="Imagen que contiene Tabla&#10;&#10;Descripción generada automáticamente"/>
+            <wp:cNvGraphicFramePr>
+              <a:graphicFrameLocks xmlns:a="http://schemas.openxmlformats.org/drawingml/2006/main" noChangeAspect="1"/>
+            </wp:cNvGraphicFramePr>
+            <a:graphic xmlns:a="http://schemas.openxmlformats.org/drawingml/2006/main">
+              <a:graphicData uri="http://schemas.openxmlformats.org/drawingml/2006/picture">
+                <pic:pic xmlns:pic="http://schemas.openxmlformats.org/drawingml/2006/picture">
+                  <pic:nvPicPr>
+                    <pic:cNvPr id="16" name="Imagen 16" descr="Imagen que contiene Tabla&#10;&#10;Descripción generada automáticamente"/>
+                    <pic:cNvPicPr/>
+                  </pic:nvPicPr>
+                  <pic:blipFill>
+                    <a:blip r:embed="rId18"/>
+                    <a:stretch>
+                      <a:fillRect/>
+                    </a:stretch>
+                  </pic:blipFill>
+                  <pic:spPr>
+                    <a:xfrm>
+                      <a:off x="0" y="0"/>
+                      <a:ext cx="3626473" cy="1351825"/>
+                    </a:xfrm>
+                    <a:prstGeom prst="rect">
+                      <a:avLst/>
+                    </a:prstGeom>
+                  </pic:spPr>
+                </pic:pic>
+              </a:graphicData>
+            </a:graphic>
+          </wp:inline>
+        </w:drawing>
       </w:r>
     </w:p>
     <w:p/>
     <w:p/>
-    <w:p/>
     <w:p>
       <w:pPr>
         <w:pStyle w:val="Ttulo3"/>
       </w:pPr>
       <w:r>
+        <w:lastRenderedPageBreak/>
         <w:t>TRACE II</w:t>
       </w:r>
     </w:p>
@@ -3062,7 +3119,6 @@
           <w:szCs w:val="24"/>
           <w:u w:val="single"/>
         </w:rPr>
-        <w:lastRenderedPageBreak/>
         <w:softHyphen/>
       </w:r>
       <w:r>
@@ -3081,6 +3137,7 @@
       </w:r>
       <w:r>
         <w:rPr>
+          <w:noProof/>
           <w:sz w:val="24"/>
           <w:szCs w:val="24"/>
         </w:rPr>
@@ -3100,7 +3157,7 @@
                     <pic:cNvPicPr/>
                   </pic:nvPicPr>
                   <pic:blipFill>
-                    <a:blip r:embed="rId18"/>
+                    <a:blip r:embed="rId19"/>
                     <a:stretch>
                       <a:fillRect/>
                     </a:stretch>
@@ -3336,6 +3393,7 @@
       </w:pPr>
       <w:r>
         <w:rPr>
+          <w:noProof/>
           <w:sz w:val="24"/>
           <w:szCs w:val="24"/>
         </w:rPr>
@@ -3355,7 +3413,7 @@
                     <pic:cNvPicPr/>
                   </pic:nvPicPr>
                   <pic:blipFill>
-                    <a:blip r:embed="rId19"/>
+                    <a:blip r:embed="rId20"/>
                     <a:stretch>
                       <a:fillRect/>
                     </a:stretch>
@@ -3377,6 +3435,7 @@
       </w:r>
       <w:r>
         <w:rPr>
+          <w:noProof/>
           <w:sz w:val="24"/>
           <w:szCs w:val="24"/>
         </w:rPr>
@@ -3396,7 +3455,7 @@
                     <pic:cNvPicPr/>
                   </pic:nvPicPr>
                   <pic:blipFill>
-                    <a:blip r:embed="rId20"/>
+                    <a:blip r:embed="rId21"/>
                     <a:stretch>
                       <a:fillRect/>
                     </a:stretch>
@@ -3427,6 +3486,7 @@
       </w:pPr>
       <w:r>
         <w:rPr>
+          <w:noProof/>
           <w:sz w:val="24"/>
           <w:szCs w:val="24"/>
         </w:rPr>
@@ -3446,7 +3506,7 @@
                     <pic:cNvPicPr/>
                   </pic:nvPicPr>
                   <pic:blipFill>
-                    <a:blip r:embed="rId21"/>
+                    <a:blip r:embed="rId22"/>
                     <a:stretch>
                       <a:fillRect/>
                     </a:stretch>
@@ -3468,6 +3528,7 @@
       </w:r>
       <w:r>
         <w:rPr>
+          <w:noProof/>
           <w:sz w:val="24"/>
           <w:szCs w:val="24"/>
         </w:rPr>
@@ -3487,7 +3548,7 @@
                     <pic:cNvPicPr/>
                   </pic:nvPicPr>
                   <pic:blipFill>
-                    <a:blip r:embed="rId22"/>
+                    <a:blip r:embed="rId23"/>
                     <a:stretch>
                       <a:fillRect/>
                     </a:stretch>
@@ -3807,6 +3868,7 @@
       <w:r>
         <w:rPr>
           <w:rFonts w:cstheme="minorHAnsi"/>
+          <w:noProof/>
           <w:sz w:val="24"/>
           <w:szCs w:val="24"/>
         </w:rPr>
@@ -3826,7 +3888,7 @@
                     <pic:cNvPicPr/>
                   </pic:nvPicPr>
                   <pic:blipFill>
-                    <a:blip r:embed="rId23"/>
+                    <a:blip r:embed="rId24"/>
                     <a:stretch>
                       <a:fillRect/>
                     </a:stretch>
@@ -3919,9 +3981,11 @@
           <w:rFonts w:cstheme="minorHAnsi"/>
           <w:b/>
           <w:bCs/>
-          <w:sz w:val="24"/>
-          <w:szCs w:val="24"/>
-        </w:rPr>
+          <w:noProof/>
+          <w:sz w:val="24"/>
+          <w:szCs w:val="24"/>
+        </w:rPr>
+        <w:lastRenderedPageBreak/>
         <w:drawing>
           <wp:inline distT="0" distB="0" distL="0" distR="0" wp14:anchorId="311C275A" wp14:editId="201E7DA4">
             <wp:extent cx="3429479" cy="1028844"/>
@@ -3938,7 +4002,7 @@
                     <pic:cNvPicPr/>
                   </pic:nvPicPr>
                   <pic:blipFill>
-                    <a:blip r:embed="rId24"/>
+                    <a:blip r:embed="rId25"/>
                     <a:stretch>
                       <a:fillRect/>
                     </a:stretch>
@@ -3961,42 +4025,274 @@
     </w:p>
     <w:p>
       <w:pPr>
-        <w:jc w:val="center"/>
-        <w:rPr>
-          <w:rFonts w:cstheme="minorHAnsi"/>
-          <w:sz w:val="24"/>
-          <w:szCs w:val="24"/>
+        <w:rPr>
+          <w:sz w:val="24"/>
+          <w:szCs w:val="24"/>
+          <w:u w:val="single"/>
         </w:rPr>
       </w:pPr>
     </w:p>
     <w:p>
       <w:pPr>
-        <w:rPr>
-          <w:sz w:val="24"/>
-          <w:szCs w:val="24"/>
-          <w:u w:val="single"/>
-        </w:rPr>
-      </w:pPr>
+        <w:pStyle w:val="Ttulo3"/>
+        <w:rPr>
+          <w:rFonts w:asciiTheme="minorHAnsi" w:eastAsiaTheme="minorHAnsi" w:hAnsiTheme="minorHAnsi" w:cstheme="minorBidi"/>
+          <w:color w:val="auto"/>
+          <w:u w:val="single"/>
+          <w:lang w:eastAsia="es-ES"/>
+        </w:rPr>
+      </w:pPr>
+      <w:r>
+        <w:t xml:space="preserve">Apartado </w:t>
+      </w:r>
+      <w:r>
+        <w:t>d</w:t>
+      </w:r>
+      <w:r>
+        <w:t>)</w:t>
+      </w:r>
     </w:p>
     <w:p>
       <w:pPr>
-        <w:pStyle w:val="Ttulo3"/>
-        <w:rPr>
-          <w:rFonts w:asciiTheme="minorHAnsi" w:eastAsiaTheme="minorHAnsi" w:hAnsiTheme="minorHAnsi" w:cstheme="minorBidi"/>
-          <w:color w:val="auto"/>
-          <w:u w:val="single"/>
-          <w:lang w:eastAsia="es-ES"/>
-        </w:rPr>
-      </w:pPr>
-      <w:r>
-        <w:lastRenderedPageBreak/>
-        <w:t xml:space="preserve">Apartado </w:t>
-      </w:r>
-      <w:r>
-        <w:t>d</w:t>
-      </w:r>
-      <w:r>
-        <w:t>)</w:t>
+        <w:rPr>
+          <w:sz w:val="24"/>
+          <w:szCs w:val="24"/>
+          <w:u w:val="single"/>
+        </w:rPr>
+      </w:pPr>
+      <w:proofErr w:type="spellStart"/>
+      <w:r>
+        <w:rPr>
+          <w:sz w:val="24"/>
+          <w:szCs w:val="24"/>
+          <w:u w:val="single"/>
+        </w:rPr>
+        <w:t>How</w:t>
+      </w:r>
+      <w:proofErr w:type="spellEnd"/>
+      <w:r>
+        <w:rPr>
+          <w:sz w:val="24"/>
+          <w:szCs w:val="24"/>
+          <w:u w:val="single"/>
+        </w:rPr>
+        <w:t xml:space="preserve"> </w:t>
+      </w:r>
+      <w:proofErr w:type="spellStart"/>
+      <w:r>
+        <w:rPr>
+          <w:sz w:val="24"/>
+          <w:szCs w:val="24"/>
+          <w:u w:val="single"/>
+        </w:rPr>
+        <w:t>many</w:t>
+      </w:r>
+      <w:proofErr w:type="spellEnd"/>
+      <w:r>
+        <w:rPr>
+          <w:sz w:val="24"/>
+          <w:szCs w:val="24"/>
+          <w:u w:val="single"/>
+        </w:rPr>
+        <w:t xml:space="preserve"> </w:t>
+      </w:r>
+      <w:proofErr w:type="spellStart"/>
+      <w:r>
+        <w:rPr>
+          <w:sz w:val="24"/>
+          <w:szCs w:val="24"/>
+          <w:u w:val="single"/>
+        </w:rPr>
+        <w:t>sessions</w:t>
+      </w:r>
+      <w:proofErr w:type="spellEnd"/>
+      <w:r>
+        <w:rPr>
+          <w:sz w:val="24"/>
+          <w:szCs w:val="24"/>
+          <w:u w:val="single"/>
+        </w:rPr>
+        <w:t xml:space="preserve"> are there? </w:t>
+      </w:r>
+      <w:proofErr w:type="spellStart"/>
+      <w:r>
+        <w:rPr>
+          <w:sz w:val="24"/>
+          <w:szCs w:val="24"/>
+          <w:u w:val="single"/>
+        </w:rPr>
+        <w:t>Please</w:t>
+      </w:r>
+      <w:proofErr w:type="spellEnd"/>
+      <w:r>
+        <w:rPr>
+          <w:sz w:val="24"/>
+          <w:szCs w:val="24"/>
+          <w:u w:val="single"/>
+        </w:rPr>
+        <w:t xml:space="preserve"> </w:t>
+      </w:r>
+      <w:proofErr w:type="spellStart"/>
+      <w:r>
+        <w:rPr>
+          <w:sz w:val="24"/>
+          <w:szCs w:val="24"/>
+          <w:u w:val="single"/>
+        </w:rPr>
+        <w:t>indicate</w:t>
+      </w:r>
+      <w:proofErr w:type="spellEnd"/>
+      <w:r>
+        <w:rPr>
+          <w:sz w:val="24"/>
+          <w:szCs w:val="24"/>
+          <w:u w:val="single"/>
+        </w:rPr>
+        <w:t xml:space="preserve"> </w:t>
+      </w:r>
+      <w:proofErr w:type="spellStart"/>
+      <w:r>
+        <w:rPr>
+          <w:sz w:val="24"/>
+          <w:szCs w:val="24"/>
+          <w:u w:val="single"/>
+        </w:rPr>
+        <w:t>what</w:t>
+      </w:r>
+      <w:proofErr w:type="spellEnd"/>
+      <w:r>
+        <w:rPr>
+          <w:sz w:val="24"/>
+          <w:szCs w:val="24"/>
+          <w:u w:val="single"/>
+        </w:rPr>
+        <w:t xml:space="preserve"> are </w:t>
+      </w:r>
+      <w:proofErr w:type="spellStart"/>
+      <w:r>
+        <w:rPr>
+          <w:sz w:val="24"/>
+          <w:szCs w:val="24"/>
+          <w:u w:val="single"/>
+        </w:rPr>
+        <w:t>the</w:t>
+      </w:r>
+      <w:proofErr w:type="spellEnd"/>
+      <w:r>
+        <w:rPr>
+          <w:sz w:val="24"/>
+          <w:szCs w:val="24"/>
+          <w:u w:val="single"/>
+        </w:rPr>
+        <w:t xml:space="preserve"> </w:t>
+      </w:r>
+      <w:proofErr w:type="spellStart"/>
+      <w:r>
+        <w:rPr>
+          <w:sz w:val="24"/>
+          <w:szCs w:val="24"/>
+          <w:u w:val="single"/>
+        </w:rPr>
+        <w:t>transport</w:t>
+      </w:r>
+      <w:proofErr w:type="spellEnd"/>
+      <w:r>
+        <w:rPr>
+          <w:sz w:val="24"/>
+          <w:szCs w:val="24"/>
+          <w:u w:val="single"/>
+        </w:rPr>
+        <w:t xml:space="preserve"> </w:t>
+      </w:r>
+      <w:proofErr w:type="spellStart"/>
+      <w:r>
+        <w:rPr>
+          <w:sz w:val="24"/>
+          <w:szCs w:val="24"/>
+          <w:u w:val="single"/>
+        </w:rPr>
+        <w:t>parameters</w:t>
+      </w:r>
+      <w:proofErr w:type="spellEnd"/>
+      <w:r>
+        <w:rPr>
+          <w:sz w:val="24"/>
+          <w:szCs w:val="24"/>
+          <w:u w:val="single"/>
+        </w:rPr>
+        <w:t xml:space="preserve"> </w:t>
+      </w:r>
+      <w:proofErr w:type="spellStart"/>
+      <w:r>
+        <w:rPr>
+          <w:sz w:val="24"/>
+          <w:szCs w:val="24"/>
+          <w:u w:val="single"/>
+        </w:rPr>
+        <w:t>that</w:t>
+      </w:r>
+      <w:proofErr w:type="spellEnd"/>
+      <w:r>
+        <w:rPr>
+          <w:sz w:val="24"/>
+          <w:szCs w:val="24"/>
+          <w:u w:val="single"/>
+        </w:rPr>
+        <w:t xml:space="preserve"> </w:t>
+      </w:r>
+      <w:proofErr w:type="spellStart"/>
+      <w:r>
+        <w:rPr>
+          <w:sz w:val="24"/>
+          <w:szCs w:val="24"/>
+          <w:u w:val="single"/>
+        </w:rPr>
+        <w:t>identify</w:t>
+      </w:r>
+      <w:proofErr w:type="spellEnd"/>
+      <w:r>
+        <w:rPr>
+          <w:sz w:val="24"/>
+          <w:szCs w:val="24"/>
+          <w:u w:val="single"/>
+        </w:rPr>
+        <w:t xml:space="preserve"> </w:t>
+      </w:r>
+      <w:proofErr w:type="spellStart"/>
+      <w:r>
+        <w:rPr>
+          <w:sz w:val="24"/>
+          <w:szCs w:val="24"/>
+          <w:u w:val="single"/>
+        </w:rPr>
+        <w:t>the</w:t>
+      </w:r>
+      <w:proofErr w:type="spellEnd"/>
+      <w:r>
+        <w:rPr>
+          <w:sz w:val="24"/>
+          <w:szCs w:val="24"/>
+          <w:u w:val="single"/>
+        </w:rPr>
+        <w:t xml:space="preserve"> </w:t>
+      </w:r>
+      <w:proofErr w:type="spellStart"/>
+      <w:r>
+        <w:rPr>
+          <w:sz w:val="24"/>
+          <w:szCs w:val="24"/>
+          <w:u w:val="single"/>
+        </w:rPr>
+        <w:t>sessions</w:t>
+      </w:r>
+      <w:proofErr w:type="spellEnd"/>
+      <w:r>
+        <w:rPr>
+          <w:sz w:val="24"/>
+          <w:szCs w:val="24"/>
+          <w:u w:val="single"/>
+        </w:rPr>
+        <w:t>.</w:t>
       </w:r>
     </w:p>
     <w:p>
@@ -4004,309 +4300,66 @@
         <w:rPr>
           <w:sz w:val="24"/>
           <w:szCs w:val="24"/>
-          <w:u w:val="single"/>
-        </w:rPr>
-      </w:pPr>
-      <w:proofErr w:type="spellStart"/>
-      <w:r>
-        <w:rPr>
-          <w:sz w:val="24"/>
-          <w:szCs w:val="24"/>
-          <w:u w:val="single"/>
-        </w:rPr>
-        <w:t>How</w:t>
-      </w:r>
-      <w:proofErr w:type="spellEnd"/>
-      <w:r>
-        <w:rPr>
-          <w:sz w:val="24"/>
-          <w:szCs w:val="24"/>
-          <w:u w:val="single"/>
-        </w:rPr>
-        <w:t xml:space="preserve"> </w:t>
-      </w:r>
-      <w:proofErr w:type="spellStart"/>
-      <w:r>
-        <w:rPr>
-          <w:sz w:val="24"/>
-          <w:szCs w:val="24"/>
-          <w:u w:val="single"/>
-        </w:rPr>
-        <w:t>many</w:t>
-      </w:r>
-      <w:proofErr w:type="spellEnd"/>
-      <w:r>
-        <w:rPr>
-          <w:sz w:val="24"/>
-          <w:szCs w:val="24"/>
-          <w:u w:val="single"/>
-        </w:rPr>
-        <w:t xml:space="preserve"> </w:t>
-      </w:r>
-      <w:proofErr w:type="spellStart"/>
-      <w:r>
-        <w:rPr>
-          <w:sz w:val="24"/>
-          <w:szCs w:val="24"/>
-          <w:u w:val="single"/>
-        </w:rPr>
-        <w:t>sessions</w:t>
-      </w:r>
-      <w:proofErr w:type="spellEnd"/>
-      <w:r>
-        <w:rPr>
-          <w:sz w:val="24"/>
-          <w:szCs w:val="24"/>
-          <w:u w:val="single"/>
-        </w:rPr>
-        <w:t xml:space="preserve"> are there? </w:t>
-      </w:r>
-      <w:proofErr w:type="spellStart"/>
-      <w:r>
-        <w:rPr>
-          <w:sz w:val="24"/>
-          <w:szCs w:val="24"/>
-          <w:u w:val="single"/>
-        </w:rPr>
-        <w:t>Please</w:t>
-      </w:r>
-      <w:proofErr w:type="spellEnd"/>
-      <w:r>
-        <w:rPr>
-          <w:sz w:val="24"/>
-          <w:szCs w:val="24"/>
-          <w:u w:val="single"/>
-        </w:rPr>
-        <w:t xml:space="preserve"> </w:t>
-      </w:r>
-      <w:proofErr w:type="spellStart"/>
-      <w:r>
-        <w:rPr>
-          <w:sz w:val="24"/>
-          <w:szCs w:val="24"/>
-          <w:u w:val="single"/>
-        </w:rPr>
-        <w:t>indicate</w:t>
-      </w:r>
-      <w:proofErr w:type="spellEnd"/>
-      <w:r>
-        <w:rPr>
-          <w:sz w:val="24"/>
-          <w:szCs w:val="24"/>
-          <w:u w:val="single"/>
-        </w:rPr>
-        <w:t xml:space="preserve"> </w:t>
-      </w:r>
-      <w:proofErr w:type="spellStart"/>
-      <w:r>
-        <w:rPr>
-          <w:sz w:val="24"/>
-          <w:szCs w:val="24"/>
-          <w:u w:val="single"/>
-        </w:rPr>
-        <w:t>what</w:t>
-      </w:r>
-      <w:proofErr w:type="spellEnd"/>
-      <w:r>
-        <w:rPr>
-          <w:sz w:val="24"/>
-          <w:szCs w:val="24"/>
-          <w:u w:val="single"/>
-        </w:rPr>
-        <w:t xml:space="preserve"> are </w:t>
-      </w:r>
-      <w:proofErr w:type="spellStart"/>
-      <w:r>
-        <w:rPr>
-          <w:sz w:val="24"/>
-          <w:szCs w:val="24"/>
-          <w:u w:val="single"/>
-        </w:rPr>
-        <w:t>the</w:t>
-      </w:r>
-      <w:proofErr w:type="spellEnd"/>
-      <w:r>
-        <w:rPr>
-          <w:sz w:val="24"/>
-          <w:szCs w:val="24"/>
-          <w:u w:val="single"/>
-        </w:rPr>
-        <w:t xml:space="preserve"> </w:t>
-      </w:r>
-      <w:proofErr w:type="spellStart"/>
-      <w:r>
-        <w:rPr>
-          <w:sz w:val="24"/>
-          <w:szCs w:val="24"/>
-          <w:u w:val="single"/>
-        </w:rPr>
-        <w:t>transport</w:t>
-      </w:r>
-      <w:proofErr w:type="spellEnd"/>
-      <w:r>
-        <w:rPr>
-          <w:sz w:val="24"/>
-          <w:szCs w:val="24"/>
-          <w:u w:val="single"/>
-        </w:rPr>
-        <w:t xml:space="preserve"> </w:t>
-      </w:r>
-      <w:proofErr w:type="spellStart"/>
-      <w:r>
-        <w:rPr>
-          <w:sz w:val="24"/>
-          <w:szCs w:val="24"/>
-          <w:u w:val="single"/>
-        </w:rPr>
-        <w:t>parameters</w:t>
-      </w:r>
-      <w:proofErr w:type="spellEnd"/>
-      <w:r>
-        <w:rPr>
-          <w:sz w:val="24"/>
-          <w:szCs w:val="24"/>
-          <w:u w:val="single"/>
-        </w:rPr>
-        <w:t xml:space="preserve"> </w:t>
-      </w:r>
-      <w:proofErr w:type="spellStart"/>
-      <w:r>
-        <w:rPr>
-          <w:sz w:val="24"/>
-          <w:szCs w:val="24"/>
-          <w:u w:val="single"/>
-        </w:rPr>
-        <w:t>that</w:t>
-      </w:r>
-      <w:proofErr w:type="spellEnd"/>
-      <w:r>
-        <w:rPr>
-          <w:sz w:val="24"/>
-          <w:szCs w:val="24"/>
-          <w:u w:val="single"/>
-        </w:rPr>
-        <w:t xml:space="preserve"> </w:t>
-      </w:r>
-      <w:proofErr w:type="spellStart"/>
-      <w:r>
-        <w:rPr>
-          <w:sz w:val="24"/>
-          <w:szCs w:val="24"/>
-          <w:u w:val="single"/>
-        </w:rPr>
-        <w:t>identify</w:t>
-      </w:r>
-      <w:proofErr w:type="spellEnd"/>
-      <w:r>
-        <w:rPr>
-          <w:sz w:val="24"/>
-          <w:szCs w:val="24"/>
-          <w:u w:val="single"/>
-        </w:rPr>
-        <w:t xml:space="preserve"> </w:t>
-      </w:r>
-      <w:proofErr w:type="spellStart"/>
-      <w:r>
-        <w:rPr>
-          <w:sz w:val="24"/>
-          <w:szCs w:val="24"/>
-          <w:u w:val="single"/>
-        </w:rPr>
-        <w:t>the</w:t>
-      </w:r>
-      <w:proofErr w:type="spellEnd"/>
-      <w:r>
-        <w:rPr>
-          <w:sz w:val="24"/>
-          <w:szCs w:val="24"/>
-          <w:u w:val="single"/>
-        </w:rPr>
-        <w:t xml:space="preserve"> </w:t>
-      </w:r>
-      <w:proofErr w:type="spellStart"/>
-      <w:r>
-        <w:rPr>
-          <w:sz w:val="24"/>
-          <w:szCs w:val="24"/>
-          <w:u w:val="single"/>
-        </w:rPr>
-        <w:t>sessions</w:t>
-      </w:r>
-      <w:proofErr w:type="spellEnd"/>
-      <w:r>
-        <w:rPr>
-          <w:sz w:val="24"/>
-          <w:szCs w:val="24"/>
-          <w:u w:val="single"/>
+        </w:rPr>
+      </w:pPr>
+      <w:r>
+        <w:rPr>
+          <w:sz w:val="24"/>
+          <w:szCs w:val="24"/>
+        </w:rPr>
+        <w:t xml:space="preserve">Aplicando los conocimientos aprendidos en las clases de teoría se puede ver que hay dos sesiones. El </w:t>
+      </w:r>
+      <w:proofErr w:type="spellStart"/>
+      <w:r>
+        <w:rPr>
+          <w:sz w:val="24"/>
+          <w:szCs w:val="24"/>
+        </w:rPr>
+        <w:t>middlebox</w:t>
+      </w:r>
+      <w:proofErr w:type="spellEnd"/>
+      <w:r>
+        <w:rPr>
+          <w:sz w:val="24"/>
+          <w:szCs w:val="24"/>
+        </w:rPr>
+        <w:t xml:space="preserve"> B2B RTP </w:t>
+      </w:r>
+      <w:proofErr w:type="spellStart"/>
+      <w:r>
+        <w:rPr>
+          <w:sz w:val="24"/>
+          <w:szCs w:val="24"/>
+        </w:rPr>
+        <w:t>Sessions</w:t>
+      </w:r>
+      <w:proofErr w:type="spellEnd"/>
+      <w:r>
+        <w:rPr>
+          <w:sz w:val="24"/>
+          <w:szCs w:val="24"/>
+        </w:rPr>
+        <w:t xml:space="preserve"> tiene la capacidad de crear dos sesiones, para cada </w:t>
+      </w:r>
+      <w:proofErr w:type="spellStart"/>
+      <w:r>
+        <w:rPr>
+          <w:sz w:val="24"/>
+          <w:szCs w:val="24"/>
+        </w:rPr>
+        <w:t>endpoint</w:t>
+      </w:r>
+      <w:proofErr w:type="spellEnd"/>
+      <w:r>
+        <w:rPr>
+          <w:sz w:val="24"/>
+          <w:szCs w:val="24"/>
         </w:rPr>
         <w:t>.</w:t>
       </w:r>
     </w:p>
     <w:p>
       <w:pPr>
-        <w:rPr>
-          <w:sz w:val="24"/>
-          <w:szCs w:val="24"/>
-        </w:rPr>
-      </w:pPr>
-      <w:r>
-        <w:rPr>
-          <w:sz w:val="24"/>
-          <w:szCs w:val="24"/>
-        </w:rPr>
-        <w:t xml:space="preserve">Aplicando los conocimientos aprendidos en las clases de teoría se puede ver que hay dos sesiones. El </w:t>
-      </w:r>
-      <w:proofErr w:type="spellStart"/>
-      <w:r>
-        <w:rPr>
-          <w:sz w:val="24"/>
-          <w:szCs w:val="24"/>
-        </w:rPr>
-        <w:t>middlebox</w:t>
-      </w:r>
-      <w:proofErr w:type="spellEnd"/>
-      <w:r>
-        <w:rPr>
-          <w:sz w:val="24"/>
-          <w:szCs w:val="24"/>
-        </w:rPr>
-        <w:t xml:space="preserve"> B2B RTP </w:t>
-      </w:r>
-      <w:proofErr w:type="spellStart"/>
-      <w:r>
-        <w:rPr>
-          <w:sz w:val="24"/>
-          <w:szCs w:val="24"/>
-        </w:rPr>
-        <w:t>Sessions</w:t>
-      </w:r>
-      <w:proofErr w:type="spellEnd"/>
-      <w:r>
-        <w:rPr>
-          <w:sz w:val="24"/>
-          <w:szCs w:val="24"/>
-        </w:rPr>
-        <w:t xml:space="preserve"> tiene la capacidad de crear dos sesiones, para cada </w:t>
-      </w:r>
-      <w:proofErr w:type="spellStart"/>
-      <w:r>
-        <w:rPr>
-          <w:sz w:val="24"/>
-          <w:szCs w:val="24"/>
-        </w:rPr>
-        <w:t>endpoint</w:t>
-      </w:r>
-      <w:proofErr w:type="spellEnd"/>
-      <w:r>
-        <w:rPr>
-          <w:sz w:val="24"/>
-          <w:szCs w:val="24"/>
-        </w:rPr>
-        <w:t>.</w:t>
-      </w:r>
-    </w:p>
-    <w:p>
-      <w:pPr>
         <w:jc w:val="center"/>
         <w:rPr>
           <w:sz w:val="24"/>
@@ -4315,6 +4368,7 @@
       </w:pPr>
       <w:r>
         <w:rPr>
+          <w:noProof/>
           <w:sz w:val="24"/>
           <w:szCs w:val="24"/>
         </w:rPr>
@@ -4369,7 +4423,23 @@
           <w:sz w:val="24"/>
           <w:szCs w:val="24"/>
         </w:rPr>
-        <w:t xml:space="preserve">El parámetro para detectas las sesiones es el SSRC. Como el </w:t>
+        <w:t>El parámetro para detecta</w:t>
+      </w:r>
+      <w:r>
+        <w:rPr>
+          <w:rFonts w:cstheme="minorHAnsi"/>
+          <w:sz w:val="24"/>
+          <w:szCs w:val="24"/>
+        </w:rPr>
+        <w:t>r</w:t>
+      </w:r>
+      <w:r>
+        <w:rPr>
+          <w:rFonts w:cstheme="minorHAnsi"/>
+          <w:sz w:val="24"/>
+          <w:szCs w:val="24"/>
+        </w:rPr>
+        <w:t xml:space="preserve"> las sesiones es el SSRC. Como el </w:t>
       </w:r>
       <w:proofErr w:type="spellStart"/>
       <w:r>
@@ -4971,10 +5041,12 @@
       </w:pPr>
       <w:r>
         <w:rPr>
-          <w:sz w:val="24"/>
-          <w:szCs w:val="24"/>
-          <w:u w:val="single"/>
-        </w:rPr>
+          <w:noProof/>
+          <w:sz w:val="24"/>
+          <w:szCs w:val="24"/>
+          <w:u w:val="single"/>
+        </w:rPr>
+        <w:lastRenderedPageBreak/>
         <w:drawing>
           <wp:inline distT="0" distB="0" distL="0" distR="0" wp14:anchorId="48347993" wp14:editId="1A3E76F7">
             <wp:extent cx="5400040" cy="1534160"/>
@@ -4991,7 +5063,7 @@
                     <pic:cNvPicPr/>
                   </pic:nvPicPr>
                   <pic:blipFill>
-                    <a:blip r:embed="rId25"/>
+                    <a:blip r:embed="rId26"/>
                     <a:stretch>
                       <a:fillRect/>
                     </a:stretch>
@@ -5014,6 +5086,16 @@
     </w:p>
     <w:p>
       <w:pPr>
+        <w:jc w:val="center"/>
+        <w:rPr>
+          <w:sz w:val="24"/>
+          <w:szCs w:val="24"/>
+          <w:u w:val="single"/>
+        </w:rPr>
+      </w:pPr>
+    </w:p>
+    <w:p>
+      <w:pPr>
         <w:pStyle w:val="Ttulo3"/>
         <w:rPr>
           <w:rFonts w:asciiTheme="minorHAnsi" w:eastAsiaTheme="minorHAnsi" w:hAnsiTheme="minorHAnsi" w:cstheme="minorBidi"/>
@@ -5038,301 +5120,354 @@
           <w:sz w:val="24"/>
           <w:szCs w:val="24"/>
           <w:u w:val="single"/>
+        </w:rPr>
+      </w:pPr>
+      <w:proofErr w:type="spellStart"/>
+      <w:r>
+        <w:rPr>
+          <w:sz w:val="24"/>
+          <w:szCs w:val="24"/>
+          <w:u w:val="single"/>
+        </w:rPr>
+        <w:t>Using</w:t>
+      </w:r>
+      <w:proofErr w:type="spellEnd"/>
+      <w:r>
+        <w:rPr>
+          <w:sz w:val="24"/>
+          <w:szCs w:val="24"/>
+          <w:u w:val="single"/>
+        </w:rPr>
+        <w:t xml:space="preserve"> </w:t>
+      </w:r>
+      <w:proofErr w:type="spellStart"/>
+      <w:r>
+        <w:rPr>
+          <w:sz w:val="24"/>
+          <w:szCs w:val="24"/>
+          <w:u w:val="single"/>
+        </w:rPr>
+        <w:t>wireshark</w:t>
+      </w:r>
+      <w:proofErr w:type="spellEnd"/>
+      <w:r>
+        <w:rPr>
+          <w:sz w:val="24"/>
+          <w:szCs w:val="24"/>
+          <w:u w:val="single"/>
+        </w:rPr>
+        <w:t xml:space="preserve"> </w:t>
+      </w:r>
+      <w:proofErr w:type="spellStart"/>
+      <w:r>
+        <w:rPr>
+          <w:sz w:val="24"/>
+          <w:szCs w:val="24"/>
+          <w:u w:val="single"/>
+        </w:rPr>
+        <w:t>please</w:t>
+      </w:r>
+      <w:proofErr w:type="spellEnd"/>
+      <w:r>
+        <w:rPr>
+          <w:sz w:val="24"/>
+          <w:szCs w:val="24"/>
+          <w:u w:val="single"/>
+        </w:rPr>
+        <w:t xml:space="preserve"> determine, </w:t>
+      </w:r>
+      <w:proofErr w:type="spellStart"/>
+      <w:r>
+        <w:rPr>
+          <w:sz w:val="24"/>
+          <w:szCs w:val="24"/>
+          <w:u w:val="single"/>
+        </w:rPr>
+        <w:t>for</w:t>
+      </w:r>
+      <w:proofErr w:type="spellEnd"/>
+      <w:r>
+        <w:rPr>
+          <w:sz w:val="24"/>
+          <w:szCs w:val="24"/>
+          <w:u w:val="single"/>
+        </w:rPr>
+        <w:t xml:space="preserve"> </w:t>
+      </w:r>
+      <w:proofErr w:type="spellStart"/>
+      <w:r>
+        <w:rPr>
+          <w:sz w:val="24"/>
+          <w:szCs w:val="24"/>
+          <w:u w:val="single"/>
+        </w:rPr>
+        <w:t>each</w:t>
+      </w:r>
+      <w:proofErr w:type="spellEnd"/>
+      <w:r>
+        <w:rPr>
+          <w:sz w:val="24"/>
+          <w:szCs w:val="24"/>
+          <w:u w:val="single"/>
+        </w:rPr>
+        <w:t xml:space="preserve"> </w:t>
+      </w:r>
+      <w:proofErr w:type="spellStart"/>
+      <w:r>
+        <w:rPr>
+          <w:sz w:val="24"/>
+          <w:szCs w:val="24"/>
+          <w:u w:val="single"/>
+        </w:rPr>
+        <w:t>stream</w:t>
+      </w:r>
+      <w:proofErr w:type="spellEnd"/>
+      <w:r>
+        <w:rPr>
+          <w:sz w:val="24"/>
+          <w:szCs w:val="24"/>
+          <w:u w:val="single"/>
+        </w:rPr>
+        <w:t xml:space="preserve">: </w:t>
+      </w:r>
+      <w:proofErr w:type="spellStart"/>
+      <w:r>
+        <w:rPr>
+          <w:sz w:val="24"/>
+          <w:szCs w:val="24"/>
+          <w:u w:val="single"/>
+        </w:rPr>
+        <w:t>the</w:t>
+      </w:r>
+      <w:proofErr w:type="spellEnd"/>
+      <w:r>
+        <w:rPr>
+          <w:sz w:val="24"/>
+          <w:szCs w:val="24"/>
+          <w:u w:val="single"/>
+        </w:rPr>
+        <w:t xml:space="preserve"> </w:t>
+      </w:r>
+      <w:proofErr w:type="spellStart"/>
+      <w:r>
+        <w:rPr>
+          <w:sz w:val="24"/>
+          <w:szCs w:val="24"/>
+          <w:u w:val="single"/>
+        </w:rPr>
+        <w:t>average</w:t>
+      </w:r>
+      <w:proofErr w:type="spellEnd"/>
+      <w:r>
+        <w:rPr>
+          <w:sz w:val="24"/>
+          <w:szCs w:val="24"/>
+          <w:u w:val="single"/>
+        </w:rPr>
+        <w:t xml:space="preserve"> </w:t>
+      </w:r>
+      <w:proofErr w:type="spellStart"/>
+      <w:r>
+        <w:rPr>
+          <w:sz w:val="24"/>
+          <w:szCs w:val="24"/>
+          <w:u w:val="single"/>
+        </w:rPr>
+        <w:t>jitter</w:t>
+      </w:r>
+      <w:proofErr w:type="spellEnd"/>
+      <w:r>
+        <w:rPr>
+          <w:sz w:val="24"/>
+          <w:szCs w:val="24"/>
+          <w:u w:val="single"/>
+        </w:rPr>
+        <w:t xml:space="preserve">, </w:t>
+      </w:r>
+      <w:proofErr w:type="spellStart"/>
+      <w:r>
+        <w:rPr>
+          <w:sz w:val="24"/>
+          <w:szCs w:val="24"/>
+          <w:u w:val="single"/>
+        </w:rPr>
+        <w:t>the</w:t>
+      </w:r>
+      <w:proofErr w:type="spellEnd"/>
+      <w:r>
+        <w:rPr>
+          <w:sz w:val="24"/>
+          <w:szCs w:val="24"/>
+          <w:u w:val="single"/>
+        </w:rPr>
+        <w:t xml:space="preserve"> </w:t>
+      </w:r>
+      <w:proofErr w:type="spellStart"/>
+      <w:r>
+        <w:rPr>
+          <w:sz w:val="24"/>
+          <w:szCs w:val="24"/>
+          <w:u w:val="single"/>
+        </w:rPr>
+        <w:t>maximum</w:t>
+      </w:r>
+      <w:proofErr w:type="spellEnd"/>
+      <w:r>
+        <w:rPr>
+          <w:sz w:val="24"/>
+          <w:szCs w:val="24"/>
+          <w:u w:val="single"/>
+        </w:rPr>
+        <w:t xml:space="preserve"> </w:t>
+      </w:r>
+      <w:proofErr w:type="spellStart"/>
+      <w:r>
+        <w:rPr>
+          <w:sz w:val="24"/>
+          <w:szCs w:val="24"/>
+          <w:u w:val="single"/>
+        </w:rPr>
+        <w:t>jitter</w:t>
+      </w:r>
+      <w:proofErr w:type="spellEnd"/>
+      <w:r>
+        <w:rPr>
+          <w:sz w:val="24"/>
+          <w:szCs w:val="24"/>
+          <w:u w:val="single"/>
+        </w:rPr>
+        <w:t xml:space="preserve">, </w:t>
+      </w:r>
+      <w:proofErr w:type="spellStart"/>
+      <w:r>
+        <w:rPr>
+          <w:sz w:val="24"/>
+          <w:szCs w:val="24"/>
+          <w:u w:val="single"/>
+        </w:rPr>
+        <w:t>the</w:t>
+      </w:r>
+      <w:proofErr w:type="spellEnd"/>
+      <w:r>
+        <w:rPr>
+          <w:sz w:val="24"/>
+          <w:szCs w:val="24"/>
+          <w:u w:val="single"/>
+        </w:rPr>
+        <w:t xml:space="preserve"> </w:t>
+      </w:r>
+      <w:proofErr w:type="spellStart"/>
+      <w:r>
+        <w:rPr>
+          <w:sz w:val="24"/>
+          <w:szCs w:val="24"/>
+          <w:u w:val="single"/>
+        </w:rPr>
+        <w:t>packet</w:t>
+      </w:r>
+      <w:proofErr w:type="spellEnd"/>
+      <w:r>
+        <w:rPr>
+          <w:sz w:val="24"/>
+          <w:szCs w:val="24"/>
+          <w:u w:val="single"/>
+        </w:rPr>
+        <w:t xml:space="preserve"> </w:t>
+      </w:r>
+      <w:proofErr w:type="spellStart"/>
+      <w:r>
+        <w:rPr>
+          <w:sz w:val="24"/>
+          <w:szCs w:val="24"/>
+          <w:u w:val="single"/>
+        </w:rPr>
+        <w:t>loss</w:t>
+      </w:r>
+      <w:proofErr w:type="spellEnd"/>
+      <w:r>
+        <w:rPr>
+          <w:sz w:val="24"/>
+          <w:szCs w:val="24"/>
+          <w:u w:val="single"/>
+        </w:rPr>
+        <w:t xml:space="preserve"> </w:t>
+      </w:r>
+      <w:proofErr w:type="spellStart"/>
+      <w:r>
+        <w:rPr>
+          <w:sz w:val="24"/>
+          <w:szCs w:val="24"/>
+          <w:u w:val="single"/>
+        </w:rPr>
+        <w:t>rate</w:t>
+      </w:r>
+      <w:proofErr w:type="spellEnd"/>
+      <w:r>
+        <w:rPr>
+          <w:sz w:val="24"/>
+          <w:szCs w:val="24"/>
+          <w:u w:val="single"/>
+        </w:rPr>
+        <w:t>.</w:t>
+      </w:r>
+    </w:p>
+    <w:p>
+      <w:pPr>
+        <w:jc w:val="center"/>
+        <w:rPr>
+          <w:sz w:val="24"/>
+          <w:szCs w:val="24"/>
+          <w:u w:val="single"/>
           <w:lang w:eastAsia="es-ES"/>
         </w:rPr>
       </w:pPr>
-      <w:proofErr w:type="spellStart"/>
-      <w:r>
-        <w:rPr>
-          <w:sz w:val="24"/>
-          <w:szCs w:val="24"/>
-          <w:u w:val="single"/>
-        </w:rPr>
-        <w:t>Using</w:t>
-      </w:r>
-      <w:proofErr w:type="spellEnd"/>
-      <w:r>
-        <w:rPr>
-          <w:sz w:val="24"/>
-          <w:szCs w:val="24"/>
-          <w:u w:val="single"/>
-        </w:rPr>
-        <w:t xml:space="preserve"> </w:t>
-      </w:r>
-      <w:proofErr w:type="spellStart"/>
-      <w:r>
-        <w:rPr>
-          <w:sz w:val="24"/>
-          <w:szCs w:val="24"/>
-          <w:u w:val="single"/>
-        </w:rPr>
-        <w:t>wireshark</w:t>
-      </w:r>
-      <w:proofErr w:type="spellEnd"/>
-      <w:r>
-        <w:rPr>
-          <w:sz w:val="24"/>
-          <w:szCs w:val="24"/>
-          <w:u w:val="single"/>
-        </w:rPr>
-        <w:t xml:space="preserve"> </w:t>
-      </w:r>
-      <w:proofErr w:type="spellStart"/>
-      <w:r>
-        <w:rPr>
-          <w:sz w:val="24"/>
-          <w:szCs w:val="24"/>
-          <w:u w:val="single"/>
-        </w:rPr>
-        <w:t>please</w:t>
-      </w:r>
-      <w:proofErr w:type="spellEnd"/>
-      <w:r>
-        <w:rPr>
-          <w:sz w:val="24"/>
-          <w:szCs w:val="24"/>
-          <w:u w:val="single"/>
-        </w:rPr>
-        <w:t xml:space="preserve"> determine, </w:t>
-      </w:r>
-      <w:proofErr w:type="spellStart"/>
-      <w:r>
-        <w:rPr>
-          <w:sz w:val="24"/>
-          <w:szCs w:val="24"/>
-          <w:u w:val="single"/>
-        </w:rPr>
-        <w:t>for</w:t>
-      </w:r>
-      <w:proofErr w:type="spellEnd"/>
-      <w:r>
-        <w:rPr>
-          <w:sz w:val="24"/>
-          <w:szCs w:val="24"/>
-          <w:u w:val="single"/>
-        </w:rPr>
-        <w:t xml:space="preserve"> </w:t>
-      </w:r>
-      <w:proofErr w:type="spellStart"/>
-      <w:r>
-        <w:rPr>
-          <w:sz w:val="24"/>
-          <w:szCs w:val="24"/>
-          <w:u w:val="single"/>
-        </w:rPr>
-        <w:t>each</w:t>
-      </w:r>
-      <w:proofErr w:type="spellEnd"/>
-      <w:r>
-        <w:rPr>
-          <w:sz w:val="24"/>
-          <w:szCs w:val="24"/>
-          <w:u w:val="single"/>
-        </w:rPr>
-        <w:t xml:space="preserve"> </w:t>
-      </w:r>
-      <w:proofErr w:type="spellStart"/>
-      <w:r>
-        <w:rPr>
-          <w:sz w:val="24"/>
-          <w:szCs w:val="24"/>
-          <w:u w:val="single"/>
-        </w:rPr>
-        <w:t>stream</w:t>
-      </w:r>
-      <w:proofErr w:type="spellEnd"/>
-      <w:r>
-        <w:rPr>
-          <w:sz w:val="24"/>
-          <w:szCs w:val="24"/>
-          <w:u w:val="single"/>
-        </w:rPr>
-        <w:t xml:space="preserve">: </w:t>
-      </w:r>
-      <w:proofErr w:type="spellStart"/>
-      <w:r>
-        <w:rPr>
-          <w:sz w:val="24"/>
-          <w:szCs w:val="24"/>
-          <w:u w:val="single"/>
-        </w:rPr>
-        <w:t>the</w:t>
-      </w:r>
-      <w:proofErr w:type="spellEnd"/>
-      <w:r>
-        <w:rPr>
-          <w:sz w:val="24"/>
-          <w:szCs w:val="24"/>
-          <w:u w:val="single"/>
-        </w:rPr>
-        <w:t xml:space="preserve"> </w:t>
-      </w:r>
-      <w:proofErr w:type="spellStart"/>
-      <w:r>
-        <w:rPr>
-          <w:sz w:val="24"/>
-          <w:szCs w:val="24"/>
-          <w:u w:val="single"/>
-        </w:rPr>
-        <w:t>average</w:t>
-      </w:r>
-      <w:proofErr w:type="spellEnd"/>
-      <w:r>
-        <w:rPr>
-          <w:sz w:val="24"/>
-          <w:szCs w:val="24"/>
-          <w:u w:val="single"/>
-        </w:rPr>
-        <w:t xml:space="preserve"> </w:t>
-      </w:r>
-      <w:proofErr w:type="spellStart"/>
-      <w:r>
-        <w:rPr>
-          <w:sz w:val="24"/>
-          <w:szCs w:val="24"/>
-          <w:u w:val="single"/>
-        </w:rPr>
-        <w:t>jitter</w:t>
-      </w:r>
-      <w:proofErr w:type="spellEnd"/>
-      <w:r>
-        <w:rPr>
-          <w:sz w:val="24"/>
-          <w:szCs w:val="24"/>
-          <w:u w:val="single"/>
-        </w:rPr>
-        <w:t xml:space="preserve">, </w:t>
-      </w:r>
-      <w:proofErr w:type="spellStart"/>
-      <w:r>
-        <w:rPr>
-          <w:sz w:val="24"/>
-          <w:szCs w:val="24"/>
-          <w:u w:val="single"/>
-        </w:rPr>
-        <w:t>the</w:t>
-      </w:r>
-      <w:proofErr w:type="spellEnd"/>
-      <w:r>
-        <w:rPr>
-          <w:sz w:val="24"/>
-          <w:szCs w:val="24"/>
-          <w:u w:val="single"/>
-        </w:rPr>
-        <w:t xml:space="preserve"> </w:t>
-      </w:r>
-      <w:proofErr w:type="spellStart"/>
-      <w:r>
-        <w:rPr>
-          <w:sz w:val="24"/>
-          <w:szCs w:val="24"/>
-          <w:u w:val="single"/>
-        </w:rPr>
-        <w:t>maximum</w:t>
-      </w:r>
-      <w:proofErr w:type="spellEnd"/>
-      <w:r>
-        <w:rPr>
-          <w:sz w:val="24"/>
-          <w:szCs w:val="24"/>
-          <w:u w:val="single"/>
-        </w:rPr>
-        <w:t xml:space="preserve"> </w:t>
-      </w:r>
-      <w:proofErr w:type="spellStart"/>
-      <w:r>
-        <w:rPr>
-          <w:sz w:val="24"/>
-          <w:szCs w:val="24"/>
-          <w:u w:val="single"/>
-        </w:rPr>
-        <w:t>jitter</w:t>
-      </w:r>
-      <w:proofErr w:type="spellEnd"/>
-      <w:r>
-        <w:rPr>
-          <w:sz w:val="24"/>
-          <w:szCs w:val="24"/>
-          <w:u w:val="single"/>
-        </w:rPr>
-        <w:t xml:space="preserve">, </w:t>
-      </w:r>
-      <w:proofErr w:type="spellStart"/>
-      <w:r>
-        <w:rPr>
-          <w:sz w:val="24"/>
-          <w:szCs w:val="24"/>
-          <w:u w:val="single"/>
-        </w:rPr>
-        <w:t>the</w:t>
-      </w:r>
-      <w:proofErr w:type="spellEnd"/>
-      <w:r>
-        <w:rPr>
-          <w:sz w:val="24"/>
-          <w:szCs w:val="24"/>
-          <w:u w:val="single"/>
-        </w:rPr>
-        <w:t xml:space="preserve"> </w:t>
-      </w:r>
-      <w:proofErr w:type="spellStart"/>
-      <w:r>
-        <w:rPr>
-          <w:sz w:val="24"/>
-          <w:szCs w:val="24"/>
-          <w:u w:val="single"/>
-        </w:rPr>
-        <w:t>packet</w:t>
-      </w:r>
-      <w:proofErr w:type="spellEnd"/>
-      <w:r>
-        <w:rPr>
-          <w:sz w:val="24"/>
-          <w:szCs w:val="24"/>
-          <w:u w:val="single"/>
-        </w:rPr>
-        <w:t xml:space="preserve"> </w:t>
-      </w:r>
-      <w:proofErr w:type="spellStart"/>
-      <w:r>
-        <w:rPr>
-          <w:sz w:val="24"/>
-          <w:szCs w:val="24"/>
-          <w:u w:val="single"/>
-        </w:rPr>
-        <w:t>loss</w:t>
-      </w:r>
-      <w:proofErr w:type="spellEnd"/>
-      <w:r>
-        <w:rPr>
-          <w:sz w:val="24"/>
-          <w:szCs w:val="24"/>
-          <w:u w:val="single"/>
-        </w:rPr>
-        <w:t xml:space="preserve"> </w:t>
-      </w:r>
-      <w:proofErr w:type="spellStart"/>
-      <w:r>
-        <w:rPr>
-          <w:sz w:val="24"/>
-          <w:szCs w:val="24"/>
-          <w:u w:val="single"/>
-        </w:rPr>
-        <w:t>rate</w:t>
-      </w:r>
-      <w:proofErr w:type="spellEnd"/>
-      <w:r>
-        <w:rPr>
-          <w:sz w:val="24"/>
-          <w:szCs w:val="24"/>
-          <w:u w:val="single"/>
-        </w:rPr>
-        <w:t>.</w:t>
+      <w:r>
+        <w:rPr>
+          <w:sz w:val="24"/>
+          <w:szCs w:val="24"/>
+          <w:u w:val="single"/>
+          <w:lang w:eastAsia="es-ES"/>
+        </w:rPr>
+        <w:drawing>
+          <wp:inline distT="0" distB="0" distL="0" distR="0" wp14:anchorId="455EC76E" wp14:editId="777989E3">
+            <wp:extent cx="3657600" cy="1323859"/>
+            <wp:effectExtent l="0" t="0" r="0" b="0"/>
+            <wp:docPr id="21" name="Imagen 21" descr="Una captura de pantalla de un celular&#10;&#10;Descripción generada automáticamente con confianza media"/>
+            <wp:cNvGraphicFramePr>
+              <a:graphicFrameLocks xmlns:a="http://schemas.openxmlformats.org/drawingml/2006/main" noChangeAspect="1"/>
+            </wp:cNvGraphicFramePr>
+            <a:graphic xmlns:a="http://schemas.openxmlformats.org/drawingml/2006/main">
+              <a:graphicData uri="http://schemas.openxmlformats.org/drawingml/2006/picture">
+                <pic:pic xmlns:pic="http://schemas.openxmlformats.org/drawingml/2006/picture">
+                  <pic:nvPicPr>
+                    <pic:cNvPr id="21" name="Imagen 21" descr="Una captura de pantalla de un celular&#10;&#10;Descripción generada automáticamente con confianza media"/>
+                    <pic:cNvPicPr/>
+                  </pic:nvPicPr>
+                  <pic:blipFill>
+                    <a:blip r:embed="rId27"/>
+                    <a:stretch>
+                      <a:fillRect/>
+                    </a:stretch>
+                  </pic:blipFill>
+                  <pic:spPr>
+                    <a:xfrm>
+                      <a:off x="0" y="0"/>
+                      <a:ext cx="3674897" cy="1330119"/>
+                    </a:xfrm>
+                    <a:prstGeom prst="rect">
+                      <a:avLst/>
+                    </a:prstGeom>
+                  </pic:spPr>
+                </pic:pic>
+              </a:graphicData>
+            </a:graphic>
+          </wp:inline>
+        </w:drawing>
       </w:r>
     </w:p>
     <w:sectPr>
-      <w:headerReference w:type="default" r:id="rId26"/>
-      <w:footerReference w:type="default" r:id="rId27"/>
+      <w:headerReference w:type="default" r:id="rId28"/>
+      <w:footerReference w:type="default" r:id="rId29"/>
       <w:pgSz w:w="11906" w:h="16838"/>
       <w:pgMar w:top="1417" w:right="1701" w:bottom="1417" w:left="1701" w:header="708" w:footer="708" w:gutter="0"/>
       <w:cols w:space="708"/>

</xml_diff>